<commit_message>
Commentless GitLatch Commit @ 2025-2-13-11-36-23-258
</commit_message>
<xml_diff>
--- a/Submission Document.docx
+++ b/Submission Document.docx
@@ -1246,19 +1246,21 @@
 
 <file path=word/webextensions/taskpanes.xml><?xml version="1.0" encoding="utf-8"?>
 <wetp:taskpanes xmlns:wetp="http://schemas.microsoft.com/office/webextensions/taskpanes/2010/11">
-  <wetp:taskpane dockstate="right" visibility="0" width="438" row="6">
+  <wetp:taskpane dockstate="right" visibility="0" width="438" row="5">
     <wetp:webextensionref xmlns:r="http://schemas.openxmlformats.org/officeDocument/2006/relationships" r:id="rId1"/>
   </wetp:taskpane>
 </wetp:taskpanes>
 </file>
 
 <file path=word/webextensions/webextension1.xml><?xml version="1.0" encoding="utf-8"?>
-<we:webextension xmlns:we="http://schemas.microsoft.com/office/webextensions/webextension/2010/11" id="{0CA3CA0E-60C4-41E5-93D7-4FAD2B7E6279}">
+<we:webextension xmlns:we="http://schemas.microsoft.com/office/webextensions/webextension/2010/11" id="{F79149C6-01BB-43EF-9F3C-3D4524AE7160}">
   <we:reference id="wa200004780" version="1.0.0.5" store="en-US" storeType="OMEX"/>
   <we:alternateReferences>
     <we:reference id="wa200004780" version="1.0.0.5" store="" storeType="OMEX"/>
   </we:alternateReferences>
-  <we:properties/>
+  <we:properties>
+    <we:property name="Office.AutoShowTaskpaneWithDocument" value="true"/>
+  </we:properties>
   <we:bindings/>
   <we:snapshot xmlns:r="http://schemas.openxmlformats.org/officeDocument/2006/relationships"/>
 </we:webextension>

</xml_diff>